<commit_message>
Forgot updates to README
</commit_message>
<xml_diff>
--- a/example/README.docx
+++ b/example/README.docx
@@ -193,7 +193,7 @@
         </w:numPr>
       </w:pPr>
       <w:r>
-        <w:t xml:space="preserve">[WIP] Report</w:t>
+        <w:t xml:space="preserve">Report</w:t>
       </w:r>
     </w:p>
     <w:p>
@@ -205,7 +205,7 @@
         </w:numPr>
       </w:pPr>
       <w:r>
-        <w:t xml:space="preserve">[WIP] eBook</w:t>
+        <w:t xml:space="preserve">eBook</w:t>
       </w:r>
     </w:p>
     <w:p>
@@ -217,7 +217,7 @@
         </w:numPr>
       </w:pPr>
       <w:r>
-        <w:t xml:space="preserve">[WIP] Thesis</w:t>
+        <w:t xml:space="preserve">Thesis</w:t>
       </w:r>
     </w:p>
     <w:p>
@@ -229,7 +229,7 @@
         </w:numPr>
       </w:pPr>
       <w:r>
-        <w:t xml:space="preserve">[WIP] Website</w:t>
+        <w:t xml:space="preserve">Website</w:t>
       </w:r>
     </w:p>
     <w:p>
@@ -886,7 +886,7 @@
     </w:lvl>
   </w:abstractNum>
   <w:abstractNum w:abstractNumId="990">
-    <w:nsid w:val="a363feed"/>
+    <w:nsid w:val="15478727"/>
     <w:multiLevelType w:val="multilevel"/>
     <w:lvl w:ilvl="0">
       <w:numFmt w:val="bullet"/>
@@ -967,7 +967,7 @@
     </w:lvl>
   </w:abstractNum>
   <w:abstractNum w:abstractNumId="991">
-    <w:nsid w:val="e4ab4e50"/>
+    <w:nsid w:val="fe32fe47"/>
     <w:multiLevelType w:val="multilevel"/>
     <w:lvl w:ilvl="0">
       <w:numFmt w:val="bullet"/>

</xml_diff>

<commit_message>
Pushing 0.1.1; messed up / didn't fix the bibtex search for the wiki
</commit_message>
<xml_diff>
--- a/example/README.docx
+++ b/example/README.docx
@@ -886,7 +886,7 @@
     </w:lvl>
   </w:abstractNum>
   <w:abstractNum w:abstractNumId="990">
-    <w:nsid w:val="15478727"/>
+    <w:nsid w:val="6c54ed8c"/>
     <w:multiLevelType w:val="multilevel"/>
     <w:lvl w:ilvl="0">
       <w:numFmt w:val="bullet"/>
@@ -967,7 +967,7 @@
     </w:lvl>
   </w:abstractNum>
   <w:abstractNum w:abstractNumId="991">
-    <w:nsid w:val="fe32fe47"/>
+    <w:nsid w:val="23412861"/>
     <w:multiLevelType w:val="multilevel"/>
     <w:lvl w:ilvl="0">
       <w:numFmt w:val="bullet"/>

</xml_diff>

<commit_message>
Pushing 0.1.2; Forgot debug; found issue in pdf formatting
</commit_message>
<xml_diff>
--- a/example/README.docx
+++ b/example/README.docx
@@ -886,7 +886,7 @@
     </w:lvl>
   </w:abstractNum>
   <w:abstractNum w:abstractNumId="990">
-    <w:nsid w:val="6c54ed8c"/>
+    <w:nsid w:val="3397c19e"/>
     <w:multiLevelType w:val="multilevel"/>
     <w:lvl w:ilvl="0">
       <w:numFmt w:val="bullet"/>
@@ -967,7 +967,7 @@
     </w:lvl>
   </w:abstractNum>
   <w:abstractNum w:abstractNumId="991">
-    <w:nsid w:val="23412861"/>
+    <w:nsid w:val="c1865778"/>
     <w:multiLevelType w:val="multilevel"/>
     <w:lvl w:ilvl="0">
       <w:numFmt w:val="bullet"/>

</xml_diff>

<commit_message>
Closer ... but LaTeX hates this ...
</commit_message>
<xml_diff>
--- a/example/README.docx
+++ b/example/README.docx
@@ -54,10 +54,10 @@
       <w:pPr>
         <w:pStyle w:val="Heading1"/>
       </w:pPr>
-      <w:bookmarkStart w:id="21" w:name="tc---text-compiler"/>
+      <w:bookmarkStart w:id="21" w:name="tcc---text-compiler"/>
       <w:bookmarkEnd w:id="21"/>
       <w:r>
-        <w:t xml:space="preserve">TC - Text Compiler</w:t>
+        <w:t xml:space="preserve">TCC - Text Compiler</w:t>
       </w:r>
     </w:p>
     <w:p>
@@ -669,7 +669,7 @@
         <w:pStyle w:val="Bibliography"/>
       </w:pPr>
       <w:r>
-        <w:t xml:space="preserve">[1] A. Feder, “Your bibtex resource.” 2006 [Online]. Available:</w:t>
+        <w:t xml:space="preserve">[1] A. Feder, “Your bibTeX resource.” 2006 [Online]. Available:</w:t>
       </w:r>
       <w:r>
         <w:t xml:space="preserve"> </w:t>
@@ -688,7 +688,7 @@
         <w:pStyle w:val="Bibliography"/>
       </w:pPr>
       <w:r>
-        <w:t xml:space="preserve">[2] citationstyles.com, “Official repository for citation style language (csl) citation styles.” 2016 [Online]. Available:</w:t>
+        <w:t xml:space="preserve">[2] citationstyles.com, “Official repository for citation style language (cSL) citation styles.” 2016 [Online]. Available:</w:t>
       </w:r>
       <w:r>
         <w:t xml:space="preserve"> </w:t>
@@ -745,7 +745,7 @@
         <w:pStyle w:val="Bibliography"/>
       </w:pPr>
       <w:r>
-        <w:t xml:space="preserve">[5] S. Keil, J. Kool, J. Krtek, L. Magee, C. Parnot, C. Pina, A. Rossato, D. Stillman, and P. Zumstein, “Official repository for citation style language (csl) citation styles.” 2016 [Online]. Available:</w:t>
+        <w:t xml:space="preserve">[5] S. Keil, J. Kool, J. Krtek, L. Magee, C. Parnot, C. Pina, A. Rossato, D. Stillman, and P. Zumstein, “Official repository for citation style language (cSL) citation styles.” 2016 [Online]. Available:</w:t>
       </w:r>
       <w:r>
         <w:t xml:space="preserve"> </w:t>
@@ -886,7 +886,7 @@
     </w:lvl>
   </w:abstractNum>
   <w:abstractNum w:abstractNumId="990">
-    <w:nsid w:val="3397c19e"/>
+    <w:nsid w:val="d23c8b8a"/>
     <w:multiLevelType w:val="multilevel"/>
     <w:lvl w:ilvl="0">
       <w:numFmt w:val="bullet"/>
@@ -967,7 +967,7 @@
     </w:lvl>
   </w:abstractNum>
   <w:abstractNum w:abstractNumId="991">
-    <w:nsid w:val="c1865778"/>
+    <w:nsid w:val="e810ff02"/>
     <w:multiLevelType w:val="multilevel"/>
     <w:lvl w:ilvl="0">
       <w:numFmt w:val="bullet"/>

</xml_diff>